<commit_message>
clean up of folders
</commit_message>
<xml_diff>
--- a/after-review/Attached standard file_ _ IEEE-Access-Response-to-Reviewers-template-1.4.22[4874].docx
+++ b/after-review/Attached standard file_ _ IEEE-Access-Response-to-Reviewers-template-1.4.22[4874].docx
@@ -828,19 +828,7 @@
         <w:rPr>
           <w:rFonts w:eastAsia="Times New Roman"/>
         </w:rPr>
-        <w:t xml:space="preserve">The presented work is </w:t>
-      </w:r>
-      <w:r>
-        <w:rPr>
-          <w:rFonts w:eastAsia="Times New Roman"/>
-        </w:rPr>
-        <w:t>timely,</w:t>
-      </w:r>
-      <w:r>
-        <w:rPr>
-          <w:rFonts w:eastAsia="Times New Roman"/>
-        </w:rPr>
-        <w:t xml:space="preserve"> and the authors made great efforts in this paper. However, a few big data architectures can be surveyed and added to mention a few:</w:t>
+        <w:t>The presented work is timely, and the authors made great efforts in this paper. However, a few big data architectures can be surveyed and added to mention a few:</w:t>
       </w:r>
       <w:r>
         <w:rPr>
@@ -907,7 +895,25 @@
           <w:sz w:val="22"/>
           <w:szCs w:val="22"/>
         </w:rPr>
-        <w:t>While we appreciate the feedback given, the mentioned studies by the reviewer do not really fit in the scope of our work. This is due to the fact that these</w:t>
+        <w:t xml:space="preserve">While we appreciate the feedback given, the mentioned studies by the reviewer do not really fit in the scope of our work. This is </w:t>
+      </w:r>
+      <w:proofErr w:type="gramStart"/>
+      <w:r>
+        <w:rPr>
+          <w:rFonts w:ascii="Calibri" w:hAnsi="Calibri"/>
+          <w:sz w:val="22"/>
+          <w:szCs w:val="22"/>
+        </w:rPr>
+        <w:t>due to the fact that</w:t>
+      </w:r>
+      <w:proofErr w:type="gramEnd"/>
+      <w:r>
+        <w:rPr>
+          <w:rFonts w:ascii="Calibri" w:hAnsi="Calibri"/>
+          <w:sz w:val="22"/>
+          <w:szCs w:val="22"/>
+        </w:rPr>
+        <w:t xml:space="preserve"> these</w:t>
       </w:r>
       <w:r>
         <w:rPr>
@@ -939,6 +945,14 @@
           <w:sz w:val="22"/>
           <w:szCs w:val="22"/>
         </w:rPr>
+        <w:t xml:space="preserve"> and high-level architectural constructs</w:t>
+      </w:r>
+      <w:r>
+        <w:rPr>
+          <w:rFonts w:ascii="Calibri" w:hAnsi="Calibri"/>
+          <w:sz w:val="22"/>
+          <w:szCs w:val="22"/>
+        </w:rPr>
         <w:t>.</w:t>
       </w:r>
       <w:r>
@@ -980,6 +994,14 @@
           <w:szCs w:val="22"/>
         </w:rPr>
         <w:t>.</w:t>
+      </w:r>
+      <w:r>
+        <w:rPr>
+          <w:rFonts w:ascii="Calibri" w:hAnsi="Calibri"/>
+          <w:sz w:val="22"/>
+          <w:szCs w:val="22"/>
+        </w:rPr>
+        <w:t xml:space="preserve"> This is well covered in our review by other reference architectures. </w:t>
       </w:r>
     </w:p>
     <w:p>
@@ -1318,13 +1340,23 @@
         </w:rPr>
         <w:t xml:space="preserve">This was a good catch, and we realized some </w:t>
       </w:r>
-      <w:r>
-        <w:rPr>
-          <w:rFonts w:ascii="Calibri" w:hAnsi="Calibri"/>
-          <w:sz w:val="22"/>
-          <w:szCs w:val="22"/>
-        </w:rPr>
-        <w:t>BibTex references</w:t>
+      <w:proofErr w:type="spellStart"/>
+      <w:r>
+        <w:rPr>
+          <w:rFonts w:ascii="Calibri" w:hAnsi="Calibri"/>
+          <w:sz w:val="22"/>
+          <w:szCs w:val="22"/>
+        </w:rPr>
+        <w:t>BibTex</w:t>
+      </w:r>
+      <w:proofErr w:type="spellEnd"/>
+      <w:r>
+        <w:rPr>
+          <w:rFonts w:ascii="Calibri" w:hAnsi="Calibri"/>
+          <w:sz w:val="22"/>
+          <w:szCs w:val="22"/>
+        </w:rPr>
+        <w:t xml:space="preserve"> references</w:t>
       </w:r>
       <w:r>
         <w:rPr>
@@ -1594,7 +1626,7 @@
           <w:szCs w:val="22"/>
         </w:rPr>
         <w:pict w14:anchorId="020D5907">
-          <v:shape id="_x0000_i1028" type="#_x0000_t75" alt="Default Line" style="width:481.55pt;height:1.55pt" o:hrpct="0" o:hralign="center" o:hr="t">
+          <v:shape id="_x0000_i1027" type="#_x0000_t75" alt="Default Line" style="width:481.55pt;height:1.55pt" o:hrpct="0" o:hralign="center" o:hr="t">
             <v:imagedata r:id="rId5" o:title="Default Line"/>
           </v:shape>
         </w:pict>

</xml_diff>